<commit_message>
Rev Cap 1 5 abstract
</commit_message>
<xml_diff>
--- a/Tese_word/7_Abstract.docx
+++ b/Tese_word/7_Abstract.docx
@@ -117,7 +117,7 @@
           <w:szCs w:val="22"/>
           <w:lang w:val="en-GB"/>
         </w:rPr>
-        <w:t>In fact, a</w:t>
+        <w:t>A</w:t>
       </w:r>
       <w:r>
         <w:rPr>
@@ -135,16 +135,7 @@
           <w:szCs w:val="22"/>
           <w:lang w:val="en-GB"/>
         </w:rPr>
-        <w:t>Mckinsey [</w:t>
-      </w:r>
-      <w:r>
-        <w:rPr>
-          <w:rFonts w:ascii="Times New Roman" w:hAnsi="Times New Roman"/>
-          <w:sz w:val="22"/>
-          <w:szCs w:val="22"/>
-          <w:lang w:val="en-GB"/>
-        </w:rPr>
-        <w:t>1]</w:t>
+        <w:t>Mckinsey</w:t>
       </w:r>
       <w:r>
         <w:rPr>
@@ -189,7 +180,25 @@
           <w:szCs w:val="22"/>
           <w:lang w:val="en-GB"/>
         </w:rPr>
-        <w:t xml:space="preserve">ged behind overall economic productivity, R&amp;D spending is less than 1% of revenues in the sector and </w:t>
+        <w:t>ged behin</w:t>
+      </w:r>
+      <w:r>
+        <w:rPr>
+          <w:rFonts w:ascii="Times New Roman" w:hAnsi="Times New Roman"/>
+          <w:sz w:val="22"/>
+          <w:szCs w:val="22"/>
+          <w:lang w:val="en-GB"/>
+        </w:rPr>
+        <w:t>d overall economic productivity.</w:t>
+      </w:r>
+      <w:r>
+        <w:rPr>
+          <w:rFonts w:ascii="Times New Roman" w:hAnsi="Times New Roman"/>
+          <w:sz w:val="22"/>
+          <w:szCs w:val="22"/>
+          <w:lang w:val="en-GB"/>
+        </w:rPr>
+        <w:t xml:space="preserve"> R&amp;D spending is less than 1% of revenues in the sector and </w:t>
       </w:r>
       <w:r>
         <w:rPr>
@@ -207,18 +216,7 @@
           <w:szCs w:val="22"/>
           <w:lang w:val="en-GB"/>
         </w:rPr>
-        <w:t xml:space="preserve"> one of the least digitized industries. On the other hand, an estimated $57 trillion are expected to be spent on infrastructure by 2030, the report ends up concluding that the construction industry is “ripe for disr</w:t>
-      </w:r>
-      <w:bookmarkStart w:id="0" w:name="_GoBack"/>
-      <w:bookmarkEnd w:id="0"/>
-      <w:r>
-        <w:rPr>
-          <w:rFonts w:ascii="Times New Roman" w:hAnsi="Times New Roman"/>
-          <w:sz w:val="22"/>
-          <w:szCs w:val="22"/>
-          <w:lang w:val="en-GB"/>
-        </w:rPr>
-        <w:t>uption</w:t>
+        <w:t xml:space="preserve"> one of the least digitized industries. On the other hand, an estimated $57 trillion are expected to be spent on infrastructure by 2030, the report ends up concluding that the construction industry is “ripe for disruption</w:t>
       </w:r>
       <w:r>
         <w:rPr>
@@ -248,7 +246,34 @@
           <w:szCs w:val="22"/>
           <w:lang w:val="en-GB"/>
         </w:rPr>
-        <w:t>These new technologies</w:t>
+        <w:t xml:space="preserve">These new technologies </w:t>
+      </w:r>
+      <w:r>
+        <w:rPr>
+          <w:rFonts w:ascii="Times New Roman" w:hAnsi="Times New Roman"/>
+          <w:sz w:val="22"/>
+          <w:szCs w:val="22"/>
+          <w:lang w:val="en-GB"/>
+        </w:rPr>
+        <w:t>will</w:t>
+      </w:r>
+      <w:r>
+        <w:rPr>
+          <w:rFonts w:ascii="Times New Roman" w:hAnsi="Times New Roman"/>
+          <w:sz w:val="22"/>
+          <w:szCs w:val="22"/>
+          <w:lang w:val="en-GB"/>
+        </w:rPr>
+        <w:t xml:space="preserve"> disrupt traditional workflows</w:t>
+      </w:r>
+      <w:r>
+        <w:rPr>
+          <w:rFonts w:ascii="Times New Roman" w:hAnsi="Times New Roman"/>
+          <w:sz w:val="22"/>
+          <w:szCs w:val="22"/>
+          <w:lang w:val="en-GB"/>
+        </w:rPr>
+        <w:t xml:space="preserve"> and</w:t>
       </w:r>
       <w:r>
         <w:rPr>
@@ -266,34 +291,25 @@
           <w:szCs w:val="22"/>
           <w:lang w:val="en-GB"/>
         </w:rPr>
-        <w:t xml:space="preserve"> </w:t>
-      </w:r>
-      <w:r>
-        <w:rPr>
-          <w:rFonts w:ascii="Times New Roman" w:hAnsi="Times New Roman"/>
-          <w:sz w:val="22"/>
-          <w:szCs w:val="22"/>
-          <w:lang w:val="en-GB"/>
-        </w:rPr>
-        <w:t>will</w:t>
-      </w:r>
-      <w:r>
-        <w:rPr>
-          <w:rFonts w:ascii="Times New Roman" w:hAnsi="Times New Roman"/>
-          <w:sz w:val="22"/>
-          <w:szCs w:val="22"/>
-          <w:lang w:val="en-GB"/>
-        </w:rPr>
-        <w:t xml:space="preserve"> disrupt traditional workflows</w:t>
-      </w:r>
-      <w:r>
-        <w:rPr>
-          <w:rFonts w:ascii="Times New Roman" w:hAnsi="Times New Roman"/>
-          <w:sz w:val="22"/>
-          <w:szCs w:val="22"/>
-          <w:lang w:val="en-GB"/>
-        </w:rPr>
-        <w:t xml:space="preserve"> and in the medium term the role of the engineer will change. Code compliance checks will be mostly automated leaving the engineer free to do more creative work, and that </w:t>
+        <w:t xml:space="preserve"> in the medium term</w:t>
+      </w:r>
+      <w:r>
+        <w:rPr>
+          <w:rFonts w:ascii="Times New Roman" w:hAnsi="Times New Roman"/>
+          <w:sz w:val="22"/>
+          <w:szCs w:val="22"/>
+          <w:lang w:val="en-GB"/>
+        </w:rPr>
+        <w:t>,</w:t>
+      </w:r>
+      <w:r>
+        <w:rPr>
+          <w:rFonts w:ascii="Times New Roman" w:hAnsi="Times New Roman"/>
+          <w:sz w:val="22"/>
+          <w:szCs w:val="22"/>
+          <w:lang w:val="en-GB"/>
+        </w:rPr>
+        <w:t xml:space="preserve"> the role of the engineer will change. Code compliance checks will be mostly automated leaving the engineer free to do more creative work, and that </w:t>
       </w:r>
       <w:r>
         <w:rPr>
@@ -332,7 +348,25 @@
           <w:szCs w:val="22"/>
           <w:lang w:val="en-GB"/>
         </w:rPr>
-        <w:t xml:space="preserve">Computational design is one of the fields that is starting to grow in importance in design practices. Currently </w:t>
+        <w:t>Computational design is one of the fields that is starting to grow in importance in design practices. Currently</w:t>
+      </w:r>
+      <w:r>
+        <w:rPr>
+          <w:rFonts w:ascii="Times New Roman" w:hAnsi="Times New Roman"/>
+          <w:sz w:val="22"/>
+          <w:szCs w:val="22"/>
+          <w:lang w:val="en-GB"/>
+        </w:rPr>
+        <w:t>,</w:t>
+      </w:r>
+      <w:r>
+        <w:rPr>
+          <w:rFonts w:ascii="Times New Roman" w:hAnsi="Times New Roman"/>
+          <w:sz w:val="22"/>
+          <w:szCs w:val="22"/>
+          <w:lang w:val="en-GB"/>
+        </w:rPr>
+        <w:t xml:space="preserve"> </w:t>
       </w:r>
       <w:r>
         <w:rPr>
@@ -425,7 +459,25 @@
           <w:szCs w:val="22"/>
           <w:lang w:val="en-GB"/>
         </w:rPr>
-        <w:t xml:space="preserve"> design tool that can be used not only in the conceptual phase but also to the final stage where a code compliant structure is </w:t>
+        <w:t xml:space="preserve"> design tool that can be used not only in the conceptual phase but also </w:t>
+      </w:r>
+      <w:r>
+        <w:rPr>
+          <w:rFonts w:ascii="Times New Roman" w:hAnsi="Times New Roman"/>
+          <w:sz w:val="22"/>
+          <w:szCs w:val="22"/>
+          <w:lang w:val="en-GB"/>
+        </w:rPr>
+        <w:t>in</w:t>
+      </w:r>
+      <w:r>
+        <w:rPr>
+          <w:rFonts w:ascii="Times New Roman" w:hAnsi="Times New Roman"/>
+          <w:sz w:val="22"/>
+          <w:szCs w:val="22"/>
+          <w:lang w:val="en-GB"/>
+        </w:rPr>
+        <w:t xml:space="preserve"> the final stage where a code compliant structure is </w:t>
       </w:r>
       <w:r>
         <w:rPr>
@@ -464,7 +516,43 @@
           <w:szCs w:val="20"/>
           <w:lang w:val="en-GB"/>
         </w:rPr>
-        <w:t xml:space="preserve">The structures optimized in this dissertation are high voltage electricity pylons. This choice was made as the design process is simple enough to be developed in the time frame of the present work, when compared to other options (buildings, high rise towers, bridges, etc). Although simple in the design phase, the current design codes for such structures are quite strict when it comes to geometry. This provides the main challenge of this thesis, which is to develop an algorithm known to produce organic shapes and make it work according to current design codes.  </w:t>
+        <w:t xml:space="preserve">The structures optimized in this dissertation are high voltage electricity pylons. This choice was made as the design process is simple enough to be developed in the time frame of the present work, </w:t>
+      </w:r>
+      <w:r>
+        <w:rPr>
+          <w:rFonts w:ascii="Times New Roman" w:hAnsi="Times New Roman"/>
+          <w:sz w:val="22"/>
+          <w:szCs w:val="20"/>
+          <w:lang w:val="en-GB"/>
+        </w:rPr>
+        <w:t>in comparison</w:t>
+      </w:r>
+      <w:r>
+        <w:rPr>
+          <w:rFonts w:ascii="Times New Roman" w:hAnsi="Times New Roman"/>
+          <w:sz w:val="22"/>
+          <w:szCs w:val="20"/>
+          <w:lang w:val="en-GB"/>
+        </w:rPr>
+        <w:t xml:space="preserve"> to other </w:t>
+      </w:r>
+      <w:r>
+        <w:rPr>
+          <w:rFonts w:ascii="Times New Roman" w:hAnsi="Times New Roman"/>
+          <w:sz w:val="22"/>
+          <w:szCs w:val="20"/>
+          <w:lang w:val="en-GB"/>
+        </w:rPr>
+        <w:t>types of structures</w:t>
+      </w:r>
+      <w:r>
+        <w:rPr>
+          <w:rFonts w:ascii="Times New Roman" w:hAnsi="Times New Roman"/>
+          <w:sz w:val="22"/>
+          <w:szCs w:val="20"/>
+          <w:lang w:val="en-GB"/>
+        </w:rPr>
+        <w:t xml:space="preserve"> (buildings, high rise towers, bridges, etc). Although simple in the design phase, the current design codes for such structures are quite strict when it comes to geometry. This provides the main challenge of this thesis, which is to develop an algorithm known to produce organic shapes and make it work according to current design codes.  </w:t>
       </w:r>
     </w:p>
     <w:p>
@@ -596,7 +684,25 @@
           <w:szCs w:val="22"/>
           <w:lang w:val="en-GB"/>
         </w:rPr>
-        <w:t xml:space="preserve"> code compliant lattice towers with 10 % material savings when compared to the case study model.</w:t>
+        <w:t xml:space="preserve"> code compliant lattice towers with 10 % material savings </w:t>
+      </w:r>
+      <w:r>
+        <w:rPr>
+          <w:rFonts w:ascii="Times New Roman" w:hAnsi="Times New Roman"/>
+          <w:sz w:val="22"/>
+          <w:szCs w:val="22"/>
+          <w:lang w:val="en-GB"/>
+        </w:rPr>
+        <w:t>in comparison</w:t>
+      </w:r>
+      <w:r>
+        <w:rPr>
+          <w:rFonts w:ascii="Times New Roman" w:hAnsi="Times New Roman"/>
+          <w:sz w:val="22"/>
+          <w:szCs w:val="22"/>
+          <w:lang w:val="en-GB"/>
+        </w:rPr>
+        <w:t xml:space="preserve"> to the case study model.</w:t>
       </w:r>
       <w:r>
         <w:rPr>
@@ -694,7 +800,18 @@
           <w:szCs w:val="22"/>
           <w:lang w:val="en-GB"/>
         </w:rPr>
-        <w:t>Optimization, Steel Tower, Lattice, Electricity pylon</w:t>
+        <w:t>Optimi</w:t>
+      </w:r>
+      <w:bookmarkStart w:id="0" w:name="_GoBack"/>
+      <w:bookmarkEnd w:id="0"/>
+      <w:r>
+        <w:rPr>
+          <w:rFonts w:ascii="Times New Roman" w:hAnsi="Times New Roman"/>
+          <w:sz w:val="22"/>
+          <w:szCs w:val="22"/>
+          <w:lang w:val="en-GB"/>
+        </w:rPr>
+        <w:t>zation, Steel Tower, Lattice, Electricity pylon</w:t>
       </w:r>
       <w:r>
         <w:rPr>
@@ -704,19 +821,6 @@
           <w:lang w:val="en-GB"/>
         </w:rPr>
         <w:t>.</w:t>
-      </w:r>
-    </w:p>
-    <w:p>
-      <w:pPr>
-        <w:rPr>
-          <w:lang w:val="en-GB"/>
-        </w:rPr>
-      </w:pPr>
-      <w:r>
-        <w:rPr>
-          <w:lang w:val="en-GB"/>
-        </w:rPr>
-        <w:t>------------------------------------- -- -------------------------</w:t>
       </w:r>
     </w:p>
     <w:p>
@@ -732,12 +836,6 @@
           <w:lang w:val="en-GB"/>
         </w:rPr>
       </w:pPr>
-      <w:r>
-        <w:rPr>
-          <w:lang w:val="en-GB"/>
-        </w:rPr>
-        <w:t>[1] – Mckinsey&amp;Company, 2016 , “Imagining construction’s digital future”</w:t>
-      </w:r>
     </w:p>
     <w:sectPr>
       <w:headerReference w:type="even" r:id="rId6"/>

</xml_diff>